<commit_message>
Change BaseExceptionConverterImpl, Developer Guide Add codegen eclipse plugin
</commit_message>
<xml_diff>
--- a/docs/Developer Guide.docx
+++ b/docs/Developer Guide.docx
@@ -1294,6 +1294,7 @@
         </w:rPr>
         <w:t xml:space="preserve"> </w:t>
       </w:r>
+      <w:proofErr w:type="spellStart"/>
       <w:r>
         <w:rPr>
           <w:b/>
@@ -1304,6 +1305,7 @@
         </w:rPr>
         <w:t>vaseline.properties</w:t>
       </w:r>
+      <w:proofErr w:type="spellEnd"/>
       <w:r>
         <w:rPr>
           <w:rFonts w:hint="cs"/>
@@ -1438,6 +1440,7 @@
           <w:szCs w:val="18"/>
         </w:rPr>
       </w:pPr>
+      <w:proofErr w:type="gramStart"/>
       <w:r>
         <w:rPr>
           <w:rFonts w:ascii="Courier New" w:eastAsia="Times New Roman" w:hAnsi="Courier New" w:cs="Courier New"/>
@@ -1447,81 +1450,9 @@
           <w:sz w:val="18"/>
           <w:szCs w:val="18"/>
         </w:rPr>
-        <w:t xml:space="preserve">public static </w:t>
-      </w:r>
-      <w:r>
-        <w:rPr>
-          <w:rFonts w:ascii="Courier New" w:eastAsia="Times New Roman" w:hAnsi="Courier New" w:cs="Courier New"/>
-          <w:color w:val="000000"/>
-          <w:sz w:val="18"/>
-          <w:szCs w:val="18"/>
-        </w:rPr>
-        <w:t>&lt;</w:t>
-      </w:r>
-      <w:r>
-        <w:rPr>
-          <w:rFonts w:ascii="Courier New" w:eastAsia="Times New Roman" w:hAnsi="Courier New" w:cs="Courier New"/>
-          <w:color w:val="20999D"/>
-          <w:sz w:val="18"/>
-          <w:szCs w:val="18"/>
-        </w:rPr>
-        <w:t>T</w:t>
-      </w:r>
-      <w:r>
-        <w:rPr>
-          <w:rFonts w:ascii="Courier New" w:eastAsia="Times New Roman" w:hAnsi="Courier New" w:cs="Courier New"/>
-          <w:color w:val="000000"/>
-          <w:sz w:val="18"/>
-          <w:szCs w:val="18"/>
-        </w:rPr>
-        <w:t xml:space="preserve">&gt; </w:t>
-      </w:r>
-      <w:r>
-        <w:rPr>
-          <w:rFonts w:ascii="Courier New" w:eastAsia="Times New Roman" w:hAnsi="Courier New" w:cs="Courier New"/>
-          <w:color w:val="20999D"/>
-          <w:sz w:val="18"/>
-          <w:szCs w:val="18"/>
-        </w:rPr>
-        <w:t xml:space="preserve">T </w:t>
-      </w:r>
-      <w:r>
-        <w:rPr>
-          <w:rFonts w:ascii="Courier New" w:eastAsia="Times New Roman" w:hAnsi="Courier New" w:cs="Courier New"/>
-          <w:color w:val="000000"/>
-          <w:sz w:val="18"/>
-          <w:szCs w:val="18"/>
-        </w:rPr>
-        <w:t>getBean(Class&lt;</w:t>
-      </w:r>
-      <w:r>
-        <w:rPr>
-          <w:rFonts w:ascii="Courier New" w:eastAsia="Times New Roman" w:hAnsi="Courier New" w:cs="Courier New"/>
-          <w:color w:val="20999D"/>
-          <w:sz w:val="18"/>
-          <w:szCs w:val="18"/>
-        </w:rPr>
-        <w:t>T</w:t>
-      </w:r>
-      <w:r>
-        <w:rPr>
-          <w:rFonts w:ascii="Courier New" w:eastAsia="Times New Roman" w:hAnsi="Courier New" w:cs="Courier New"/>
-          <w:color w:val="000000"/>
-          <w:sz w:val="18"/>
-          <w:szCs w:val="18"/>
-        </w:rPr>
-        <w:t>&gt; beanClass) {</w:t>
-      </w:r>
-      <w:r>
-        <w:rPr>
-          <w:rFonts w:ascii="Courier New" w:eastAsia="Times New Roman" w:hAnsi="Courier New" w:cs="Courier New"/>
-          <w:color w:val="000000"/>
-          <w:sz w:val="18"/>
-          <w:szCs w:val="18"/>
-        </w:rPr>
-        <w:br/>
-        <w:t xml:space="preserve">    </w:t>
-      </w:r>
+        <w:t>public</w:t>
+      </w:r>
+      <w:proofErr w:type="gramEnd"/>
       <w:r>
         <w:rPr>
           <w:rFonts w:ascii="Courier New" w:eastAsia="Times New Roman" w:hAnsi="Courier New" w:cs="Courier New"/>
@@ -1531,8 +1462,124 @@
           <w:sz w:val="18"/>
           <w:szCs w:val="18"/>
         </w:rPr>
+        <w:t xml:space="preserve"> static </w:t>
+      </w:r>
+      <w:r>
+        <w:rPr>
+          <w:rFonts w:ascii="Courier New" w:eastAsia="Times New Roman" w:hAnsi="Courier New" w:cs="Courier New"/>
+          <w:color w:val="000000"/>
+          <w:sz w:val="18"/>
+          <w:szCs w:val="18"/>
+        </w:rPr>
+        <w:t>&lt;</w:t>
+      </w:r>
+      <w:r>
+        <w:rPr>
+          <w:rFonts w:ascii="Courier New" w:eastAsia="Times New Roman" w:hAnsi="Courier New" w:cs="Courier New"/>
+          <w:color w:val="20999D"/>
+          <w:sz w:val="18"/>
+          <w:szCs w:val="18"/>
+        </w:rPr>
+        <w:t>T</w:t>
+      </w:r>
+      <w:r>
+        <w:rPr>
+          <w:rFonts w:ascii="Courier New" w:eastAsia="Times New Roman" w:hAnsi="Courier New" w:cs="Courier New"/>
+          <w:color w:val="000000"/>
+          <w:sz w:val="18"/>
+          <w:szCs w:val="18"/>
+        </w:rPr>
+        <w:t xml:space="preserve">&gt; </w:t>
+      </w:r>
+      <w:r>
+        <w:rPr>
+          <w:rFonts w:ascii="Courier New" w:eastAsia="Times New Roman" w:hAnsi="Courier New" w:cs="Courier New"/>
+          <w:color w:val="20999D"/>
+          <w:sz w:val="18"/>
+          <w:szCs w:val="18"/>
+        </w:rPr>
+        <w:t xml:space="preserve">T </w:t>
+      </w:r>
+      <w:proofErr w:type="spellStart"/>
+      <w:r>
+        <w:rPr>
+          <w:rFonts w:ascii="Courier New" w:eastAsia="Times New Roman" w:hAnsi="Courier New" w:cs="Courier New"/>
+          <w:color w:val="000000"/>
+          <w:sz w:val="18"/>
+          <w:szCs w:val="18"/>
+        </w:rPr>
+        <w:t>getBean</w:t>
+      </w:r>
+      <w:proofErr w:type="spellEnd"/>
+      <w:r>
+        <w:rPr>
+          <w:rFonts w:ascii="Courier New" w:eastAsia="Times New Roman" w:hAnsi="Courier New" w:cs="Courier New"/>
+          <w:color w:val="000000"/>
+          <w:sz w:val="18"/>
+          <w:szCs w:val="18"/>
+        </w:rPr>
+        <w:t>(Class&lt;</w:t>
+      </w:r>
+      <w:r>
+        <w:rPr>
+          <w:rFonts w:ascii="Courier New" w:eastAsia="Times New Roman" w:hAnsi="Courier New" w:cs="Courier New"/>
+          <w:color w:val="20999D"/>
+          <w:sz w:val="18"/>
+          <w:szCs w:val="18"/>
+        </w:rPr>
+        <w:t>T</w:t>
+      </w:r>
+      <w:r>
+        <w:rPr>
+          <w:rFonts w:ascii="Courier New" w:eastAsia="Times New Roman" w:hAnsi="Courier New" w:cs="Courier New"/>
+          <w:color w:val="000000"/>
+          <w:sz w:val="18"/>
+          <w:szCs w:val="18"/>
+        </w:rPr>
+        <w:t xml:space="preserve">&gt; </w:t>
+      </w:r>
+      <w:proofErr w:type="spellStart"/>
+      <w:r>
+        <w:rPr>
+          <w:rFonts w:ascii="Courier New" w:eastAsia="Times New Roman" w:hAnsi="Courier New" w:cs="Courier New"/>
+          <w:color w:val="000000"/>
+          <w:sz w:val="18"/>
+          <w:szCs w:val="18"/>
+        </w:rPr>
+        <w:t>beanClass</w:t>
+      </w:r>
+      <w:proofErr w:type="spellEnd"/>
+      <w:r>
+        <w:rPr>
+          <w:rFonts w:ascii="Courier New" w:eastAsia="Times New Roman" w:hAnsi="Courier New" w:cs="Courier New"/>
+          <w:color w:val="000000"/>
+          <w:sz w:val="18"/>
+          <w:szCs w:val="18"/>
+        </w:rPr>
+        <w:t>) {</w:t>
+      </w:r>
+      <w:r>
+        <w:rPr>
+          <w:rFonts w:ascii="Courier New" w:eastAsia="Times New Roman" w:hAnsi="Courier New" w:cs="Courier New"/>
+          <w:color w:val="000000"/>
+          <w:sz w:val="18"/>
+          <w:szCs w:val="18"/>
+        </w:rPr>
+        <w:br/>
+        <w:t xml:space="preserve">    </w:t>
+      </w:r>
+      <w:r>
+        <w:rPr>
+          <w:rFonts w:ascii="Courier New" w:eastAsia="Times New Roman" w:hAnsi="Courier New" w:cs="Courier New"/>
+          <w:b/>
+          <w:bCs/>
+          <w:color w:val="000080"/>
+          <w:sz w:val="18"/>
+          <w:szCs w:val="18"/>
+        </w:rPr>
         <w:t xml:space="preserve">return </w:t>
       </w:r>
+      <w:proofErr w:type="spellStart"/>
       <w:r>
         <w:rPr>
           <w:rFonts w:ascii="Courier New" w:eastAsia="Times New Roman" w:hAnsi="Courier New" w:cs="Courier New"/>
@@ -1551,8 +1598,9 @@
           <w:sz w:val="18"/>
           <w:szCs w:val="18"/>
         </w:rPr>
-        <w:t>.getBean(beanClass);</w:t>
-      </w:r>
+        <w:t>.getBean</w:t>
+      </w:r>
+      <w:proofErr w:type="spellEnd"/>
       <w:r>
         <w:rPr>
           <w:rFonts w:ascii="Courier New" w:eastAsia="Times New Roman" w:hAnsi="Courier New" w:cs="Courier New"/>
@@ -1560,6 +1608,35 @@
           <w:sz w:val="18"/>
           <w:szCs w:val="18"/>
         </w:rPr>
+        <w:t>(</w:t>
+      </w:r>
+      <w:proofErr w:type="spellStart"/>
+      <w:r>
+        <w:rPr>
+          <w:rFonts w:ascii="Courier New" w:eastAsia="Times New Roman" w:hAnsi="Courier New" w:cs="Courier New"/>
+          <w:color w:val="000000"/>
+          <w:sz w:val="18"/>
+          <w:szCs w:val="18"/>
+        </w:rPr>
+        <w:t>beanClass</w:t>
+      </w:r>
+      <w:proofErr w:type="spellEnd"/>
+      <w:r>
+        <w:rPr>
+          <w:rFonts w:ascii="Courier New" w:eastAsia="Times New Roman" w:hAnsi="Courier New" w:cs="Courier New"/>
+          <w:color w:val="000000"/>
+          <w:sz w:val="18"/>
+          <w:szCs w:val="18"/>
+        </w:rPr>
+        <w:t>);</w:t>
+      </w:r>
+      <w:r>
+        <w:rPr>
+          <w:rFonts w:ascii="Courier New" w:eastAsia="Times New Roman" w:hAnsi="Courier New" w:cs="Courier New"/>
+          <w:color w:val="000000"/>
+          <w:sz w:val="18"/>
+          <w:szCs w:val="18"/>
+        </w:rPr>
         <w:br/>
         <w:t>}</w:t>
       </w:r>
@@ -1706,6 +1783,7 @@
         </w:rPr>
         <w:t xml:space="preserve"> </w:t>
       </w:r>
+      <w:proofErr w:type="spellStart"/>
       <w:r>
         <w:rPr>
           <w:color w:val="000000"/>
@@ -1714,6 +1792,7 @@
         </w:rPr>
         <w:t>FileReportSourceImplClient</w:t>
       </w:r>
+      <w:proofErr w:type="spellEnd"/>
       <w:r>
         <w:rPr>
           <w:rFonts w:hint="cs"/>
@@ -1744,6 +1823,7 @@
         </w:rPr>
         <w:t xml:space="preserve"> </w:t>
       </w:r>
+      <w:proofErr w:type="spellStart"/>
       <w:r>
         <w:rPr>
           <w:color w:val="000000"/>
@@ -1752,6 +1832,7 @@
         </w:rPr>
         <w:t>FileReportSourceImplServer</w:t>
       </w:r>
+      <w:proofErr w:type="spellEnd"/>
       <w:r>
         <w:rPr>
           <w:rFonts w:hint="cs"/>
@@ -1783,6 +1864,7 @@
         </w:rPr>
         <w:t xml:space="preserve"> که برای ایجاد فایل سمت سرور نیاز به </w:t>
       </w:r>
+      <w:proofErr w:type="spellStart"/>
       <w:r>
         <w:rPr>
           <w:color w:val="000000"/>
@@ -1792,6 +1874,7 @@
         </w:rPr>
         <w:t>IFileApi</w:t>
       </w:r>
+      <w:proofErr w:type="spellEnd"/>
       <w:r>
         <w:rPr>
           <w:rFonts w:hint="cs"/>
@@ -1950,13 +2033,23 @@
           <w:szCs w:val="18"/>
         </w:rPr>
       </w:pPr>
+      <w:proofErr w:type="gramStart"/>
       <w:r>
         <w:rPr>
           <w:color w:val="000000"/>
           <w:sz w:val="18"/>
           <w:szCs w:val="18"/>
         </w:rPr>
-        <w:t>destination.setFileApi(VaselineCoreConfig.</w:t>
+        <w:t>destination.setFileApi(</w:t>
+      </w:r>
+      <w:proofErr w:type="gramEnd"/>
+      <w:r>
+        <w:rPr>
+          <w:color w:val="000000"/>
+          <w:sz w:val="18"/>
+          <w:szCs w:val="18"/>
+        </w:rPr>
+        <w:t>VaselineCoreConfig.</w:t>
       </w:r>
       <w:r>
         <w:rPr>
@@ -2094,6 +2187,7 @@
         </w:rPr>
         <w:t xml:space="preserve">پکیج </w:t>
       </w:r>
+      <w:proofErr w:type="spellStart"/>
       <w:r>
         <w:rPr>
           <w:rFonts w:asciiTheme="minorHAnsi" w:hAnsiTheme="minorHAnsi" w:cs="B Nazanin"/>
@@ -2101,6 +2195,7 @@
         </w:rPr>
         <w:t>ent</w:t>
       </w:r>
+      <w:proofErr w:type="spellEnd"/>
     </w:p>
     <w:p>
       <w:pPr>
@@ -2178,6 +2273,7 @@
         <w:lastRenderedPageBreak/>
         <w:t xml:space="preserve">کلاس </w:t>
       </w:r>
+      <w:proofErr w:type="spellStart"/>
       <w:r>
         <w:rPr>
           <w:rFonts w:cs="B Nazanin"/>
@@ -2185,6 +2281,7 @@
         </w:rPr>
         <w:t>IBaseEntity</w:t>
       </w:r>
+      <w:proofErr w:type="spellEnd"/>
     </w:p>
     <w:p>
       <w:pPr>
@@ -2267,6 +2364,7 @@
         </w:rPr>
         <w:t xml:space="preserve">کلاس </w:t>
       </w:r>
+      <w:proofErr w:type="spellStart"/>
       <w:r>
         <w:rPr>
           <w:rFonts w:cs="B Nazanin"/>
@@ -2274,6 +2372,7 @@
         </w:rPr>
         <w:t>IBaseHasModifyDateEntity</w:t>
       </w:r>
+      <w:proofErr w:type="spellEnd"/>
       <w:r>
         <w:rPr>
           <w:lang w:bidi="fa-IR"/>
@@ -2299,6 +2398,7 @@
         </w:rPr>
         <w:t xml:space="preserve">این کلاس که کلاس </w:t>
       </w:r>
+      <w:proofErr w:type="spellStart"/>
       <w:r>
         <w:rPr>
           <w:rFonts w:asciiTheme="minorHAnsi" w:hAnsiTheme="minorHAnsi" w:cs="B Nazanin"/>
@@ -2306,6 +2406,7 @@
         </w:rPr>
         <w:t>IBaseEntity</w:t>
       </w:r>
+      <w:proofErr w:type="spellEnd"/>
       <w:r>
         <w:rPr>
           <w:rFonts w:asciiTheme="minorHAnsi" w:hAnsiTheme="minorHAnsi" w:cs="B Nazanin" w:hint="cs"/>
@@ -2394,6 +2495,7 @@
         </w:rPr>
         <w:t xml:space="preserve">کلاس </w:t>
       </w:r>
+      <w:proofErr w:type="spellStart"/>
       <w:r>
         <w:rPr>
           <w:rFonts w:cs="B Nazanin"/>
@@ -2401,6 +2503,7 @@
         </w:rPr>
         <w:t>IBaseHasCreateDateEntity</w:t>
       </w:r>
+      <w:proofErr w:type="spellEnd"/>
     </w:p>
     <w:p>
       <w:pPr>
@@ -2420,6 +2523,7 @@
         </w:rPr>
         <w:t xml:space="preserve">این کلاس که کلاس </w:t>
       </w:r>
+      <w:proofErr w:type="spellStart"/>
       <w:r>
         <w:rPr>
           <w:rFonts w:asciiTheme="minorHAnsi" w:hAnsiTheme="minorHAnsi" w:cs="B Nazanin"/>
@@ -2427,6 +2531,7 @@
         </w:rPr>
         <w:t>IBaseEntity</w:t>
       </w:r>
+      <w:proofErr w:type="spellEnd"/>
       <w:r>
         <w:rPr>
           <w:rFonts w:asciiTheme="minorHAnsi" w:hAnsiTheme="minorHAnsi" w:cs="B Nazanin" w:hint="cs"/>
@@ -2506,6 +2611,7 @@
         </w:rPr>
         <w:t xml:space="preserve">پکیج </w:t>
       </w:r>
+      <w:proofErr w:type="spellStart"/>
       <w:r>
         <w:rPr>
           <w:rFonts w:ascii="Cambria" w:hAnsi="Cambria" w:cs="B Nazanin"/>
@@ -2513,6 +2619,7 @@
         </w:rPr>
         <w:t>exc</w:t>
       </w:r>
+      <w:proofErr w:type="spellEnd"/>
     </w:p>
     <w:p>
       <w:pPr>
@@ -2573,6 +2680,7 @@
         </w:rPr>
         <w:t xml:space="preserve">کلاس </w:t>
       </w:r>
+      <w:proofErr w:type="spellStart"/>
       <w:r>
         <w:rPr>
           <w:rFonts w:cs="B Nazanin"/>
@@ -2580,6 +2688,7 @@
         </w:rPr>
         <w:t>BaseVaselineServerException</w:t>
       </w:r>
+      <w:proofErr w:type="spellEnd"/>
     </w:p>
     <w:p>
       <w:pPr>
@@ -2641,6 +2750,7 @@
         </w:rPr>
         <w:t xml:space="preserve">کلاس </w:t>
       </w:r>
+      <w:proofErr w:type="spellStart"/>
       <w:r>
         <w:rPr>
           <w:rFonts w:cs="B Nazanin"/>
@@ -2648,6 +2758,7 @@
         </w:rPr>
         <w:t>ICoreExceptionHandler</w:t>
       </w:r>
+      <w:proofErr w:type="spellEnd"/>
     </w:p>
     <w:p>
       <w:pPr>
@@ -2667,6 +2778,7 @@
         </w:rPr>
         <w:t xml:space="preserve">همانطور که گفته شد لایه منطق می تواند خطای </w:t>
       </w:r>
+      <w:proofErr w:type="spellStart"/>
       <w:r>
         <w:rPr>
           <w:rFonts w:asciiTheme="minorHAnsi" w:hAnsiTheme="minorHAnsi" w:cs="B Nazanin"/>
@@ -2674,6 +2786,7 @@
         </w:rPr>
         <w:t>BaseVaselineServerException</w:t>
       </w:r>
+      <w:proofErr w:type="spellEnd"/>
       <w:r>
         <w:rPr>
           <w:rFonts w:asciiTheme="minorHAnsi" w:hAnsiTheme="minorHAnsi" w:cs="B Nazanin" w:hint="cs"/>
@@ -2735,6 +2848,7 @@
         </w:rPr>
         <w:t xml:space="preserve"> از نوع </w:t>
       </w:r>
+      <w:proofErr w:type="spellStart"/>
       <w:r>
         <w:rPr>
           <w:rFonts w:asciiTheme="minorHAnsi" w:hAnsiTheme="minorHAnsi" w:cs="B Nazanin"/>
@@ -2742,6 +2856,7 @@
         </w:rPr>
         <w:t>ICoreExceptionHandler</w:t>
       </w:r>
+      <w:proofErr w:type="spellEnd"/>
       <w:r>
         <w:rPr>
           <w:rFonts w:asciiTheme="minorHAnsi" w:hAnsiTheme="minorHAnsi" w:cs="B Nazanin" w:hint="cs"/>
@@ -2765,6 +2880,7 @@
         </w:rPr>
         <w:t xml:space="preserve">، خطای مربوطه را به یک </w:t>
       </w:r>
+      <w:proofErr w:type="spellStart"/>
       <w:r>
         <w:rPr>
           <w:rFonts w:asciiTheme="minorHAnsi" w:hAnsiTheme="minorHAnsi" w:cs="B Nazanin"/>
@@ -2772,6 +2888,7 @@
         </w:rPr>
         <w:t>BaseVaselineClientException</w:t>
       </w:r>
+      <w:proofErr w:type="spellEnd"/>
       <w:r>
         <w:rPr>
           <w:rFonts w:asciiTheme="minorHAnsi" w:hAnsiTheme="minorHAnsi" w:cs="B Nazanin" w:hint="cs"/>
@@ -2807,6 +2924,7 @@
           <w:szCs w:val="18"/>
         </w:rPr>
       </w:pPr>
+      <w:proofErr w:type="spellStart"/>
       <w:r>
         <w:rPr>
           <w:color w:val="000000"/>
@@ -2816,13 +2934,42 @@
         </w:rPr>
         <w:t>BaseVaselineClientException</w:t>
       </w:r>
+      <w:proofErr w:type="spellEnd"/>
       <w:r>
         <w:rPr>
           <w:color w:val="000000"/>
           <w:sz w:val="18"/>
           <w:szCs w:val="18"/>
         </w:rPr>
-        <w:t xml:space="preserve"> convertException(Exception exception);</w:t>
+        <w:t xml:space="preserve"> </w:t>
+      </w:r>
+      <w:proofErr w:type="spellStart"/>
+      <w:proofErr w:type="gramStart"/>
+      <w:r>
+        <w:rPr>
+          <w:color w:val="000000"/>
+          <w:sz w:val="18"/>
+          <w:szCs w:val="18"/>
+        </w:rPr>
+        <w:t>convertException</w:t>
+      </w:r>
+      <w:proofErr w:type="spellEnd"/>
+      <w:r>
+        <w:rPr>
+          <w:color w:val="000000"/>
+          <w:sz w:val="18"/>
+          <w:szCs w:val="18"/>
+        </w:rPr>
+        <w:t>(</w:t>
+      </w:r>
+      <w:proofErr w:type="gramEnd"/>
+      <w:r>
+        <w:rPr>
+          <w:color w:val="000000"/>
+          <w:sz w:val="18"/>
+          <w:szCs w:val="18"/>
+        </w:rPr>
+        <w:t>Exception exception);</w:t>
       </w:r>
     </w:p>
     <w:p>
@@ -2843,6 +2990,7 @@
         </w:rPr>
         <w:t xml:space="preserve">کلاس </w:t>
       </w:r>
+      <w:proofErr w:type="spellStart"/>
       <w:r>
         <w:rPr>
           <w:rFonts w:cs="B Nazanin"/>
@@ -2850,13 +2998,14 @@
         </w:rPr>
         <w:t>CoreExceptionHandlerImpl</w:t>
       </w:r>
+      <w:proofErr w:type="spellEnd"/>
     </w:p>
     <w:p>
       <w:pPr>
         <w:bidi/>
         <w:jc w:val="both"/>
         <w:rPr>
-          <w:rFonts w:cs="B Nazanin" w:hint="cs"/>
+          <w:rFonts w:asciiTheme="minorHAnsi" w:hAnsiTheme="minorHAnsi" w:cs="B Nazanin"/>
           <w:rtl/>
           <w:lang w:bidi="fa-IR"/>
         </w:rPr>
@@ -2885,6 +3034,7 @@
         </w:rPr>
         <w:t xml:space="preserve"> پیاده سازی </w:t>
       </w:r>
+      <w:proofErr w:type="spellStart"/>
       <w:r>
         <w:rPr>
           <w:rFonts w:asciiTheme="minorHAnsi" w:hAnsiTheme="minorHAnsi" w:cs="B Nazanin"/>
@@ -2892,6 +3042,7 @@
         </w:rPr>
         <w:t>ICoreExceptionHandler</w:t>
       </w:r>
+      <w:proofErr w:type="spellEnd"/>
       <w:r>
         <w:rPr>
           <w:rFonts w:asciiTheme="minorHAnsi" w:hAnsiTheme="minorHAnsi" w:cs="B Nazanin" w:hint="cs"/>
@@ -2916,6 +3067,7 @@
         </w:rPr>
         <w:t xml:space="preserve">این کلاس متد </w:t>
       </w:r>
+      <w:proofErr w:type="spellStart"/>
       <w:r>
         <w:rPr>
           <w:rFonts w:asciiTheme="minorHAnsi" w:hAnsiTheme="minorHAnsi" w:cs="B Nazanin"/>
@@ -2923,6 +3075,7 @@
         </w:rPr>
         <w:t>convertException</w:t>
       </w:r>
+      <w:proofErr w:type="spellEnd"/>
       <w:r>
         <w:rPr>
           <w:rFonts w:asciiTheme="minorHAnsi" w:hAnsiTheme="minorHAnsi" w:cs="B Nazanin" w:hint="cs"/>
@@ -3031,6 +3184,7 @@
         </w:rPr>
         <w:t xml:space="preserve"> کلاس </w:t>
       </w:r>
+      <w:proofErr w:type="spellStart"/>
       <w:r>
         <w:rPr>
           <w:rFonts w:asciiTheme="minorHAnsi" w:hAnsiTheme="minorHAnsi" w:cs="B Nazanin"/>
@@ -3038,6 +3192,7 @@
         </w:rPr>
         <w:t>CoreExceptionHandlerImpl</w:t>
       </w:r>
+      <w:proofErr w:type="spellEnd"/>
       <w:r>
         <w:rPr>
           <w:rFonts w:asciiTheme="minorHAnsi" w:hAnsiTheme="minorHAnsi" w:cs="B Nazanin" w:hint="cs"/>
@@ -3076,6 +3231,7 @@
         </w:rPr>
         <w:t xml:space="preserve"> کلاس خطا و مقدار آن یک نمونه از </w:t>
       </w:r>
+      <w:proofErr w:type="spellStart"/>
       <w:r>
         <w:rPr>
           <w:rFonts w:asciiTheme="minorHAnsi" w:hAnsiTheme="minorHAnsi" w:cs="B Nazanin"/>
@@ -3083,6 +3239,7 @@
         </w:rPr>
         <w:t>IBaseExceptionConverter</w:t>
       </w:r>
+      <w:proofErr w:type="spellEnd"/>
       <w:r>
         <w:rPr>
           <w:rFonts w:asciiTheme="minorHAnsi" w:hAnsiTheme="minorHAnsi" w:cs="B Nazanin" w:hint="cs"/>
@@ -3091,6 +3248,7 @@
         </w:rPr>
         <w:t xml:space="preserve"> است. هنگامی که یک خطا به متد </w:t>
       </w:r>
+      <w:proofErr w:type="spellStart"/>
       <w:r>
         <w:rPr>
           <w:rFonts w:asciiTheme="minorHAnsi" w:hAnsiTheme="minorHAnsi" w:cs="B Nazanin"/>
@@ -3098,6 +3256,7 @@
         </w:rPr>
         <w:t>convertException</w:t>
       </w:r>
+      <w:proofErr w:type="spellEnd"/>
       <w:r>
         <w:rPr>
           <w:rFonts w:asciiTheme="minorHAnsi" w:hAnsiTheme="minorHAnsi" w:cs="B Nazanin" w:hint="cs"/>
@@ -3114,6 +3273,7 @@
         </w:rPr>
         <w:t xml:space="preserve">سد، ابتدا کلاس خطا گرفته می شود. چنانچه </w:t>
       </w:r>
+      <w:proofErr w:type="spellStart"/>
       <w:r>
         <w:rPr>
           <w:rFonts w:asciiTheme="minorHAnsi" w:hAnsiTheme="minorHAnsi" w:cs="B Nazanin"/>
@@ -3121,6 +3281,7 @@
         </w:rPr>
         <w:t>IBaseExceptionConverter</w:t>
       </w:r>
+      <w:proofErr w:type="spellEnd"/>
       <w:r>
         <w:rPr>
           <w:rFonts w:asciiTheme="minorHAnsi" w:hAnsiTheme="minorHAnsi" w:cs="B Nazanin" w:hint="cs"/>
@@ -3242,7 +3403,310 @@
         </w:rPr>
         <w:t xml:space="preserve"> مربوط به گزارش خطا ذخیره می شود.</w:t>
       </w:r>
+    </w:p>
+    <w:p>
+      <w:pPr>
+        <w:bidi/>
+        <w:jc w:val="both"/>
+        <w:rPr>
+          <w:rFonts w:asciiTheme="minorHAnsi" w:hAnsiTheme="minorHAnsi" w:cs="B Nazanin"/>
+          <w:rtl/>
+          <w:lang w:bidi="fa-IR"/>
+        </w:rPr>
+      </w:pPr>
+      <w:r>
+        <w:rPr>
+          <w:rFonts w:asciiTheme="minorHAnsi" w:hAnsiTheme="minorHAnsi" w:cs="B Nazanin" w:hint="cs"/>
+          <w:rtl/>
+          <w:lang w:bidi="fa-IR"/>
+        </w:rPr>
+        <w:t xml:space="preserve">متد </w:t>
+      </w:r>
+      <w:proofErr w:type="spellStart"/>
+      <w:r>
+        <w:rPr>
+          <w:rFonts w:asciiTheme="minorHAnsi" w:hAnsiTheme="minorHAnsi" w:cs="B Nazanin"/>
+          <w:lang w:bidi="fa-IR"/>
+        </w:rPr>
+        <w:t>getException</w:t>
+      </w:r>
+      <w:proofErr w:type="spellEnd"/>
+      <w:r>
+        <w:rPr>
+          <w:rFonts w:asciiTheme="minorHAnsi" w:hAnsiTheme="minorHAnsi" w:cs="B Nazanin" w:hint="cs"/>
+          <w:rtl/>
+          <w:lang w:bidi="fa-IR"/>
+        </w:rPr>
+        <w:t>: این متد شناسه خطای مربوط به خطای سمت سرور را می گیرد و خطای مربوطه را باز می گرداند.</w:t>
+      </w:r>
+      <w:r>
+        <w:rPr>
+          <w:rFonts w:asciiTheme="minorHAnsi" w:hAnsiTheme="minorHAnsi" w:cs="B Nazanin" w:hint="cs"/>
+          <w:rtl/>
+          <w:lang w:bidi="fa-IR"/>
+        </w:rPr>
+        <w:t xml:space="preserve"> این شناسه همان </w:t>
+      </w:r>
+      <w:r>
+        <w:rPr>
+          <w:rFonts w:asciiTheme="minorHAnsi" w:hAnsiTheme="minorHAnsi" w:cs="B Nazanin"/>
+          <w:lang w:bidi="fa-IR"/>
+        </w:rPr>
+        <w:t>UUID</w:t>
+      </w:r>
+      <w:r>
+        <w:rPr>
+          <w:rFonts w:asciiTheme="minorHAnsi" w:hAnsiTheme="minorHAnsi" w:cs="B Nazanin" w:hint="cs"/>
+          <w:rtl/>
+          <w:lang w:bidi="fa-IR"/>
+        </w:rPr>
+        <w:t xml:space="preserve"> است که هنگام تبدیل خطا تولید شده و خطای سمت سرور با این شناسه در </w:t>
+      </w:r>
+      <w:r>
+        <w:rPr>
+          <w:rFonts w:asciiTheme="minorHAnsi" w:hAnsiTheme="minorHAnsi" w:cs="B Nazanin"/>
+          <w:lang w:bidi="fa-IR"/>
+        </w:rPr>
+        <w:t>Map</w:t>
+      </w:r>
+      <w:r>
+        <w:rPr>
+          <w:rFonts w:asciiTheme="minorHAnsi" w:hAnsiTheme="minorHAnsi" w:cs="B Nazanin" w:hint="cs"/>
+          <w:rtl/>
+          <w:lang w:bidi="fa-IR"/>
+        </w:rPr>
+        <w:t xml:space="preserve"> مربوطه ذخیره شده است.</w:t>
+      </w:r>
+    </w:p>
+    <w:p>
+      <w:pPr>
+        <w:bidi/>
+        <w:jc w:val="both"/>
+        <w:rPr>
+          <w:rFonts w:asciiTheme="minorHAnsi" w:hAnsiTheme="minorHAnsi" w:cs="B Nazanin"/>
+          <w:rtl/>
+          <w:lang w:bidi="fa-IR"/>
+        </w:rPr>
+      </w:pPr>
+      <w:r>
+        <w:rPr>
+          <w:rFonts w:asciiTheme="minorHAnsi" w:hAnsiTheme="minorHAnsi" w:cs="B Nazanin" w:hint="cs"/>
+          <w:rtl/>
+          <w:lang w:bidi="fa-IR"/>
+        </w:rPr>
+        <w:lastRenderedPageBreak/>
+        <w:t xml:space="preserve">متد </w:t>
+      </w:r>
+      <w:proofErr w:type="spellStart"/>
+      <w:r>
+        <w:rPr>
+          <w:rFonts w:asciiTheme="minorHAnsi" w:hAnsiTheme="minorHAnsi" w:cs="B Nazanin"/>
+          <w:lang w:bidi="fa-IR"/>
+        </w:rPr>
+        <w:t>registerHandler</w:t>
+      </w:r>
+      <w:proofErr w:type="spellEnd"/>
+      <w:r>
+        <w:rPr>
+          <w:rFonts w:asciiTheme="minorHAnsi" w:hAnsiTheme="minorHAnsi" w:cs="B Nazanin" w:hint="cs"/>
+          <w:rtl/>
+          <w:lang w:bidi="fa-IR"/>
+        </w:rPr>
+        <w:t>: این متد کلاس خطا و نمونه مبدل خطای مربوط به یک نوع خطا را می گیرد و مبدل خطا را برای کلاس خطای داده شده نگه می دارد.</w:t>
+      </w:r>
+    </w:p>
+    <w:p>
+      <w:pPr>
+        <w:pStyle w:val="Heading4"/>
+        <w:bidi/>
+        <w:rPr>
+          <w:rFonts w:cs="B Nazanin"/>
+          <w:lang w:bidi="fa-IR"/>
+        </w:rPr>
+      </w:pPr>
+      <w:r>
+        <w:rPr>
+          <w:rFonts w:cs="B Nazanin" w:hint="cs"/>
+          <w:rtl/>
+          <w:lang w:bidi="fa-IR"/>
+        </w:rPr>
+        <w:t xml:space="preserve">کلاس </w:t>
+      </w:r>
+      <w:proofErr w:type="spellStart"/>
+      <w:r>
+        <w:rPr>
+          <w:rFonts w:cs="B Nazanin"/>
+          <w:lang w:bidi="fa-IR"/>
+        </w:rPr>
+        <w:t>IBaseExceptionConverter</w:t>
+      </w:r>
+      <w:proofErr w:type="spellEnd"/>
+    </w:p>
+    <w:p>
+      <w:pPr>
+        <w:bidi/>
+        <w:jc w:val="both"/>
+        <w:rPr>
+          <w:rFonts w:asciiTheme="minorHAnsi" w:hAnsiTheme="minorHAnsi" w:cs="B Nazanin"/>
+          <w:rtl/>
+          <w:lang w:bidi="fa-IR"/>
+        </w:rPr>
+      </w:pPr>
+      <w:r>
+        <w:rPr>
+          <w:rFonts w:cs="B Nazanin" w:hint="cs"/>
+          <w:rtl/>
+          <w:lang w:bidi="fa-IR"/>
+        </w:rPr>
+        <w:t xml:space="preserve">این کلاس یک </w:t>
+      </w:r>
+      <w:r>
+        <w:rPr>
+          <w:rFonts w:asciiTheme="minorHAnsi" w:hAnsiTheme="minorHAnsi" w:cs="B Nazanin"/>
+          <w:lang w:bidi="fa-IR"/>
+        </w:rPr>
+        <w:t>interface</w:t>
+      </w:r>
+      <w:r>
+        <w:rPr>
+          <w:rFonts w:asciiTheme="minorHAnsi" w:hAnsiTheme="minorHAnsi" w:cs="B Nazanin" w:hint="cs"/>
+          <w:rtl/>
+          <w:lang w:bidi="fa-IR"/>
+        </w:rPr>
+        <w:t xml:space="preserve"> است که وظیفه تبدیل یک خطای خاص را به عهده دارد.</w:t>
+      </w:r>
+      <w:r>
+        <w:rPr>
+          <w:rFonts w:asciiTheme="minorHAnsi" w:hAnsiTheme="minorHAnsi" w:cs="B Nazanin" w:hint="cs"/>
+          <w:rtl/>
+          <w:lang w:bidi="fa-IR"/>
+        </w:rPr>
+        <w:t xml:space="preserve"> این </w:t>
+      </w:r>
+      <w:r>
+        <w:rPr>
+          <w:rFonts w:asciiTheme="minorHAnsi" w:hAnsiTheme="minorHAnsi" w:cs="B Nazanin"/>
+          <w:lang w:bidi="fa-IR"/>
+        </w:rPr>
+        <w:t>interface</w:t>
+      </w:r>
+      <w:r>
+        <w:rPr>
+          <w:rFonts w:asciiTheme="minorHAnsi" w:hAnsiTheme="minorHAnsi" w:cs="B Nazanin" w:hint="cs"/>
+          <w:rtl/>
+          <w:lang w:bidi="fa-IR"/>
+        </w:rPr>
+        <w:t xml:space="preserve"> دو </w:t>
+      </w:r>
+      <w:r>
+        <w:rPr>
+          <w:rFonts w:asciiTheme="minorHAnsi" w:hAnsiTheme="minorHAnsi" w:cs="B Nazanin"/>
+          <w:lang w:bidi="fa-IR"/>
+        </w:rPr>
+        <w:t>generic</w:t>
+      </w:r>
+      <w:r>
+        <w:rPr>
+          <w:rFonts w:asciiTheme="minorHAnsi" w:hAnsiTheme="minorHAnsi" w:cs="B Nazanin" w:hint="cs"/>
+          <w:rtl/>
+          <w:lang w:bidi="fa-IR"/>
+        </w:rPr>
+        <w:t xml:space="preserve"> ورودی دارد، اولی نوع خطای سمت سرور و دومی نوع خطای سمت کلاینت است.</w:t>
+      </w:r>
+      <w:r>
+        <w:rPr>
+          <w:rFonts w:asciiTheme="minorHAnsi" w:hAnsiTheme="minorHAnsi" w:cs="B Nazanin" w:hint="cs"/>
+          <w:rtl/>
+          <w:lang w:bidi="fa-IR"/>
+        </w:rPr>
+        <w:t xml:space="preserve"> کلاس پیاده سازی این </w:t>
+      </w:r>
+      <w:r>
+        <w:rPr>
+          <w:rFonts w:asciiTheme="minorHAnsi" w:hAnsiTheme="minorHAnsi" w:cs="B Nazanin"/>
+          <w:lang w:bidi="fa-IR"/>
+        </w:rPr>
+        <w:t>interface</w:t>
+      </w:r>
+      <w:r>
+        <w:rPr>
+          <w:rFonts w:asciiTheme="minorHAnsi" w:hAnsiTheme="minorHAnsi" w:cs="B Nazanin" w:hint="cs"/>
+          <w:rtl/>
+          <w:lang w:bidi="fa-IR"/>
+        </w:rPr>
+        <w:t xml:space="preserve"> بایستی خطای سرور را به خطای کلاینت تبدیل کند. این کلاس یک متد دارد که خطای سمت سرور را به عنوان ورودی می گیرد و خطای سمت کلاینت را باز می گرداند.</w:t>
+      </w:r>
+    </w:p>
+    <w:p>
+      <w:pPr>
+        <w:pStyle w:val="Heading4"/>
+        <w:bidi/>
+        <w:rPr>
+          <w:rFonts w:cs="B Nazanin"/>
+          <w:lang w:bidi="fa-IR"/>
+        </w:rPr>
+      </w:pPr>
+      <w:r>
+        <w:rPr>
+          <w:rFonts w:cs="B Nazanin" w:hint="cs"/>
+          <w:rtl/>
+          <w:lang w:bidi="fa-IR"/>
+        </w:rPr>
+        <w:t xml:space="preserve">کلاس </w:t>
+      </w:r>
+      <w:proofErr w:type="spellStart"/>
+      <w:r>
+        <w:rPr>
+          <w:rFonts w:cs="B Nazanin"/>
+          <w:lang w:bidi="fa-IR"/>
+        </w:rPr>
+        <w:t>BaseExceptionConverterImpl</w:t>
+      </w:r>
+      <w:proofErr w:type="spellEnd"/>
+    </w:p>
+    <w:p>
+      <w:pPr>
+        <w:bidi/>
+        <w:jc w:val="both"/>
+        <w:rPr>
+          <w:rFonts w:ascii="Cambria" w:hAnsi="Cambria" w:cs="B Nazanin"/>
+          <w:lang w:bidi="fa-IR"/>
+        </w:rPr>
+      </w:pPr>
+      <w:r>
+        <w:rPr>
+          <w:rFonts w:ascii="Cambria" w:hAnsi="Cambria" w:cs="B Nazanin" w:hint="cs"/>
+          <w:rtl/>
+          <w:lang w:bidi="fa-IR"/>
+        </w:rPr>
+        <w:t xml:space="preserve">کلاس پیاده سازی پایه برای </w:t>
+      </w:r>
+      <w:proofErr w:type="spellStart"/>
+      <w:r>
+        <w:rPr>
+          <w:rFonts w:ascii="Cambria" w:hAnsi="Cambria" w:cs="B Nazanin"/>
+          <w:lang w:bidi="fa-IR"/>
+        </w:rPr>
+        <w:t>IBaseExceptionConverter</w:t>
+      </w:r>
+      <w:proofErr w:type="spellEnd"/>
+      <w:r>
+        <w:rPr>
+          <w:rFonts w:ascii="Cambria" w:hAnsi="Cambria" w:cs="B Nazanin" w:hint="cs"/>
+          <w:rtl/>
+          <w:lang w:bidi="fa-IR"/>
+        </w:rPr>
+        <w:t xml:space="preserve">. این </w:t>
+      </w:r>
       <w:bookmarkStart w:id="0" w:name="_GoBack"/>
+      <w:r>
+        <w:rPr>
+          <w:rFonts w:ascii="Cambria" w:hAnsi="Cambria" w:cs="B Nazanin" w:hint="cs"/>
+          <w:rtl/>
+          <w:lang w:bidi="fa-IR"/>
+        </w:rPr>
+        <w:t xml:space="preserve">کلاس </w:t>
+      </w:r>
       <w:bookmarkEnd w:id="0"/>
     </w:p>
     <w:p>
@@ -3267,7 +3731,6 @@
           <w:rFonts w:cs="B Nazanin" w:hint="cs"/>
           <w:rtl/>
         </w:rPr>
-        <w:lastRenderedPageBreak/>
         <w:t xml:space="preserve">ماژول </w:t>
       </w:r>
       <w:r>

</xml_diff>